<commit_message>
Unit tests added + cleaned up project + changed architecture for project to be more testable + updated documentation part 1.
</commit_message>
<xml_diff>
--- a/AdditionalPackages.docx
+++ b/AdditionalPackages.docx
@@ -7,21 +7,37 @@
         <w:t>Denis Kotolenko UPS IT Recruitment test:</w:t>
       </w:r>
     </w:p>
-    <w:p/>
     <w:p>
-      <w:r>
-        <w:t xml:space="preserve">Additional Packages </w:t>
-      </w:r>
-      <w:r>
-        <w:t>used:</w:t>
+      <w:pPr>
+        <w:rPr>
+          <w:b/>
+        </w:rPr>
+      </w:pPr>
+      <w:r>
+        <w:rPr>
+          <w:b/>
+        </w:rPr>
+        <w:t>This documentation is also changed.</w:t>
+      </w:r>
+      <w:r>
+        <w:rPr>
+          <w:b/>
+        </w:rPr>
+        <w:t xml:space="preserve"> Added few packages used for caching.</w:t>
       </w:r>
     </w:p>
     <w:p>
       <w:r>
+        <w:t xml:space="preserve">Additional Packages </w:t>
+      </w:r>
+      <w:r>
+        <w:t>used:</w:t>
+      </w:r>
+    </w:p>
+    <w:p>
+      <w:r>
         <w:t>Installed</w:t>
       </w:r>
-      <w:bookmarkStart w:id="0" w:name="_GoBack"/>
-      <w:bookmarkEnd w:id="0"/>
       <w:r>
         <w:t xml:space="preserve"> from default artifactory: </w:t>
       </w:r>
@@ -29,6 +45,7 @@
         <w:t>https://api.nuget.org/v3/index.json</w:t>
       </w:r>
     </w:p>
+    <w:p/>
     <w:p>
       <w:r>
         <w:rPr>
@@ -36,8 +53,8 @@
           <w:lang w:eastAsia="bs-Latn-BA"/>
         </w:rPr>
         <w:drawing>
-          <wp:inline distT="0" distB="0" distL="0" distR="0" wp14:anchorId="500FB75F" wp14:editId="683FFA75">
-            <wp:extent cx="5760720" cy="2346325"/>
+          <wp:inline distT="0" distB="0" distL="0" distR="0" wp14:anchorId="685AF04D" wp14:editId="650D6C43">
+            <wp:extent cx="5760720" cy="4269105"/>
             <wp:effectExtent l="0" t="0" r="0" b="0"/>
             <wp:docPr id="1" name="Picture 1"/>
             <wp:cNvGraphicFramePr>
@@ -59,7 +76,7 @@
                   <pic:spPr>
                     <a:xfrm>
                       <a:off x="0" y="0"/>
-                      <a:ext cx="5760720" cy="2346325"/>
+                      <a:ext cx="5760720" cy="4269105"/>
                     </a:xfrm>
                     <a:prstGeom prst="rect">
                       <a:avLst/>
@@ -78,11 +95,12 @@
           <w:noProof/>
           <w:lang w:eastAsia="bs-Latn-BA"/>
         </w:rPr>
+        <w:lastRenderedPageBreak/>
         <w:drawing>
-          <wp:inline distT="0" distB="0" distL="0" distR="0" wp14:anchorId="35B65CB6" wp14:editId="4C061816">
-            <wp:extent cx="5760720" cy="2377440"/>
-            <wp:effectExtent l="0" t="0" r="0" b="3810"/>
-            <wp:docPr id="2" name="Picture 2"/>
+          <wp:inline distT="0" distB="0" distL="0" distR="0" wp14:anchorId="208B718A" wp14:editId="2FCE3629">
+            <wp:extent cx="5760720" cy="4281170"/>
+            <wp:effectExtent l="0" t="0" r="0" b="5080"/>
+            <wp:docPr id="3" name="Picture 3"/>
             <wp:cNvGraphicFramePr>
               <a:graphicFrameLocks xmlns:a="http://schemas.openxmlformats.org/drawingml/2006/main" noChangeAspect="1"/>
             </wp:cNvGraphicFramePr>
@@ -102,7 +120,7 @@
                   <pic:spPr>
                     <a:xfrm>
                       <a:off x="0" y="0"/>
-                      <a:ext cx="5760720" cy="2377440"/>
+                      <a:ext cx="5760720" cy="4281170"/>
                     </a:xfrm>
                     <a:prstGeom prst="rect">
                       <a:avLst/>
@@ -114,6 +132,51 @@
           </wp:inline>
         </w:drawing>
       </w:r>
+    </w:p>
+    <w:p>
+      <w:r>
+        <w:rPr>
+          <w:noProof/>
+          <w:lang w:eastAsia="bs-Latn-BA"/>
+        </w:rPr>
+        <w:drawing>
+          <wp:inline distT="0" distB="0" distL="0" distR="0" wp14:anchorId="7173EF4A" wp14:editId="3BC6DFE3">
+            <wp:extent cx="5760720" cy="2431415"/>
+            <wp:effectExtent l="0" t="0" r="0" b="6985"/>
+            <wp:docPr id="4" name="Picture 4"/>
+            <wp:cNvGraphicFramePr>
+              <a:graphicFrameLocks xmlns:a="http://schemas.openxmlformats.org/drawingml/2006/main" noChangeAspect="1"/>
+            </wp:cNvGraphicFramePr>
+            <a:graphic xmlns:a="http://schemas.openxmlformats.org/drawingml/2006/main">
+              <a:graphicData uri="http://schemas.openxmlformats.org/drawingml/2006/picture">
+                <pic:pic xmlns:pic="http://schemas.openxmlformats.org/drawingml/2006/picture">
+                  <pic:nvPicPr>
+                    <pic:cNvPr id="1" name=""/>
+                    <pic:cNvPicPr/>
+                  </pic:nvPicPr>
+                  <pic:blipFill>
+                    <a:blip r:embed="rId6"/>
+                    <a:stretch>
+                      <a:fillRect/>
+                    </a:stretch>
+                  </pic:blipFill>
+                  <pic:spPr>
+                    <a:xfrm>
+                      <a:off x="0" y="0"/>
+                      <a:ext cx="5760720" cy="2431415"/>
+                    </a:xfrm>
+                    <a:prstGeom prst="rect">
+                      <a:avLst/>
+                    </a:prstGeom>
+                  </pic:spPr>
+                </pic:pic>
+              </a:graphicData>
+            </a:graphic>
+          </wp:inline>
+        </w:drawing>
+      </w:r>
+      <w:bookmarkStart w:id="0" w:name="_GoBack"/>
+      <w:bookmarkEnd w:id="0"/>
     </w:p>
     <w:sectPr>
       <w:pgSz w:w="11906" w:h="16838"/>

</xml_diff>